<commit_message>
lista de exercícios 3
</commit_message>
<xml_diff>
--- a/04-09/Lista de Exercícios 3.docx
+++ b/04-09/Lista de Exercícios 3.docx
@@ -8,19 +8,25 @@
       </w:r>
     </w:p>
     <w:p>
-      <w:r>
+      <w:pPr>
+        <w:jc w:val="both"/>
         <w:rPr>
           <w:b/>
           <w:bCs/>
         </w:rPr>
-        <w:t xml:space="preserve">Lista de Exercícios 3 </w:t>
-      </w:r>
-      <w:r>
-        <w:t> </w:t>
-      </w:r>
-      <w:r>
-        <w:br/>
-      </w:r>
+      </w:pPr>
+      <w:r>
+        <w:rPr>
+          <w:b/>
+          <w:bCs/>
+        </w:rPr>
+        <w:t>Lista de Exercícios 3</w:t>
+      </w:r>
+    </w:p>
+    <w:p>
+      <w:pPr>
+        <w:jc w:val="both"/>
+      </w:pPr>
       <w:r>
         <w:br/>
         <w:t>Atenção! Para todos os exercícios abaixo, no processamento dos valores lidos em formulário, deve(m) ser criada(s) função(</w:t>
@@ -33,39 +39,120 @@
       <w:r>
         <w:t xml:space="preserve">) e usada ao menos uma função interna do PHP.  </w:t>
       </w:r>
+    </w:p>
+    <w:p>
+      <w:pPr>
+        <w:jc w:val="both"/>
+      </w:pPr>
       <w:r>
         <w:br/>
       </w:r>
       <w:r>
+        <w:rPr>
+          <w:highlight w:val="yellow"/>
+        </w:rPr>
+        <w:t>1.         Crie um programa em PHP em que seja lida uma palavra e apresentado o número de caracteres dessa palavra.</w:t>
+      </w:r>
+      <w:r>
+        <w:t> </w:t>
+      </w:r>
+    </w:p>
+    <w:p>
+      <w:pPr>
+        <w:jc w:val="both"/>
+      </w:pPr>
+      <w:r>
+        <w:t xml:space="preserve"> </w:t>
+      </w:r>
+      <w:r>
         <w:br/>
-        <w:t xml:space="preserve">1.         Crie um programa em PHP em que seja lida uma palavra e apresentado o número de caracteres dessa palavra.  </w:t>
-      </w:r>
+      </w:r>
+      <w:r>
+        <w:rPr>
+          <w:highlight w:val="yellow"/>
+        </w:rPr>
+        <w:t>2.         Crie um programa em PHP em que seja lida uma palavra e ela seja apresentada com seus caracteres em maiúsculo e minúsculo.</w:t>
+      </w:r>
+      <w:r>
+        <w:t xml:space="preserve">  </w:t>
+      </w:r>
+    </w:p>
+    <w:p>
+      <w:pPr>
+        <w:jc w:val="both"/>
+      </w:pPr>
       <w:r>
         <w:br/>
-        <w:t xml:space="preserve">2.         Crie um programa em PHP em que seja lida uma palavra e ela seja apresentada com seus caracteres em maiúsculo e minúsculo.  </w:t>
-      </w:r>
+      </w:r>
+      <w:r>
+        <w:rPr>
+          <w:highlight w:val="yellow"/>
+        </w:rPr>
+        <w:t>3.         Crie um programa em PHP em que sejam lidas duas palavras, e verifique se a segunda palavra está contida na primeira.</w:t>
+      </w:r>
+      <w:r>
+        <w:t xml:space="preserve">  </w:t>
+      </w:r>
+    </w:p>
+    <w:p>
+      <w:pPr>
+        <w:jc w:val="both"/>
+      </w:pPr>
       <w:r>
         <w:br/>
-        <w:t xml:space="preserve">3.         Crie um programa em PHP em que sejam lidas duas palavras, e verifique se a segunda palavra está contida na primeira.  </w:t>
-      </w:r>
+      </w:r>
+      <w:r>
+        <w:rPr>
+          <w:highlight w:val="yellow"/>
+        </w:rPr>
+        <w:t xml:space="preserve">4.         Crie um programa em PHP que leia três valores: dia, mês e ano. Verifique se a data informada é válida e apresente a data em formato </w:t>
+      </w:r>
+      <w:proofErr w:type="spellStart"/>
+      <w:r>
+        <w:rPr>
+          <w:highlight w:val="yellow"/>
+        </w:rPr>
+        <w:t>dd</w:t>
+      </w:r>
+      <w:proofErr w:type="spellEnd"/>
+      <w:r>
+        <w:rPr>
+          <w:highlight w:val="yellow"/>
+        </w:rPr>
+        <w:t>/mm/YYYY.</w:t>
+      </w:r>
+      <w:r>
+        <w:t xml:space="preserve">  </w:t>
+      </w:r>
+    </w:p>
+    <w:p>
+      <w:pPr>
+        <w:jc w:val="both"/>
+      </w:pPr>
       <w:r>
         <w:br/>
-        <w:t xml:space="preserve">4.         Crie um programa em PHP que leia três valores: dia, mês e ano. Verifique se a data informada é válida e apresente a data em formato </w:t>
-      </w:r>
-      <w:proofErr w:type="spellStart"/>
-      <w:r>
-        <w:t>dd</w:t>
-      </w:r>
-      <w:proofErr w:type="spellEnd"/>
-      <w:r>
-        <w:t xml:space="preserve">/mm/YYYY.  </w:t>
-      </w:r>
+      </w:r>
+      <w:r>
+        <w:rPr>
+          <w:highlight w:val="yellow"/>
+        </w:rPr>
+        <w:t>5.         Crie um programa em PHP que leia um valor e retorna a raiz quadrada desse número.</w:t>
+      </w:r>
+      <w:r>
+        <w:t xml:space="preserve">  </w:t>
+      </w:r>
+    </w:p>
+    <w:p>
+      <w:pPr>
+        <w:jc w:val="both"/>
+      </w:pPr>
       <w:r>
         <w:br/>
-        <w:t xml:space="preserve">5.         Crie um programa em PHP que leia um valor e retorna a raiz quadrada desse número.  </w:t>
-      </w:r>
-      <w:r>
-        <w:br/>
+      </w:r>
+      <w:r>
+        <w:rPr>
+          <w:highlight w:val="yellow"/>
+        </w:rPr>
         <w:t>6.         Crie um programa em PHP que recebe um número de ponto flutuante e retorna o número arredondado.</w:t>
       </w:r>
     </w:p>
@@ -687,6 +774,7 @@
   <w:style w:type="character" w:default="1" w:styleId="Fontepargpadro">
     <w:name w:val="Default Paragraph Font"/>
     <w:uiPriority w:val="1"/>
+    <w:semiHidden/>
     <w:unhideWhenUsed/>
   </w:style>
   <w:style w:type="table" w:default="1" w:styleId="Tabelanormal">

</xml_diff>